<commit_message>
updated instructions on how to use JaCoCo
</commit_message>
<xml_diff>
--- a/How to install Jacoco on Eclipse.docx
+++ b/How to install Jacoco on Eclipse.docx
@@ -5,7 +5,62 @@
     <w:p>
       <w:pPr>
         <w:shd w:val="clear" w:color="auto" w:fill="FFFFFF"/>
-        <w:spacing w:before="300" w:after="45" w:line="240" w:lineRule="auto"/>
+        <w:spacing w:before="300" w:after="45" w:line="360" w:lineRule="auto"/>
+        <w:jc w:val="center"/>
+        <w:outlineLvl w:val="1"/>
+        <w:rPr>
+          <w:rFonts w:ascii="Arial" w:eastAsia="Times New Roman" w:hAnsi="Arial" w:cs="Arial"/>
+          <w:b/>
+          <w:bCs/>
+          <w:color w:val="000000"/>
+          <w:sz w:val="36"/>
+          <w:szCs w:val="28"/>
+          <w:lang w:eastAsia="en-IE"/>
+        </w:rPr>
+      </w:pPr>
+      <w:r>
+        <w:rPr>
+          <w:rFonts w:ascii="Arial" w:eastAsia="Times New Roman" w:hAnsi="Arial" w:cs="Arial"/>
+          <w:b/>
+          <w:bCs/>
+          <w:color w:val="000000"/>
+          <w:sz w:val="36"/>
+          <w:szCs w:val="28"/>
+          <w:lang w:eastAsia="en-IE"/>
+        </w:rPr>
+        <w:t xml:space="preserve">How to install </w:t>
+      </w:r>
+      <w:proofErr w:type="spellStart"/>
+      <w:r>
+        <w:rPr>
+          <w:rFonts w:ascii="Arial" w:eastAsia="Times New Roman" w:hAnsi="Arial" w:cs="Arial"/>
+          <w:b/>
+          <w:bCs/>
+          <w:color w:val="000000"/>
+          <w:sz w:val="36"/>
+          <w:szCs w:val="28"/>
+          <w:lang w:eastAsia="en-IE"/>
+        </w:rPr>
+        <w:t>Jacoco</w:t>
+      </w:r>
+      <w:proofErr w:type="spellEnd"/>
+      <w:r>
+        <w:rPr>
+          <w:rFonts w:ascii="Arial" w:eastAsia="Times New Roman" w:hAnsi="Arial" w:cs="Arial"/>
+          <w:b/>
+          <w:bCs/>
+          <w:color w:val="000000"/>
+          <w:sz w:val="36"/>
+          <w:szCs w:val="28"/>
+          <w:lang w:eastAsia="en-IE"/>
+        </w:rPr>
+        <w:t xml:space="preserve"> on Eclipse</w:t>
+      </w:r>
+    </w:p>
+    <w:p>
+      <w:pPr>
+        <w:shd w:val="clear" w:color="auto" w:fill="FFFFFF"/>
+        <w:spacing w:before="300" w:after="45" w:line="360" w:lineRule="auto"/>
         <w:outlineLvl w:val="1"/>
         <w:rPr>
           <w:rFonts w:ascii="Arial" w:eastAsia="Times New Roman" w:hAnsi="Arial" w:cs="Arial"/>
@@ -27,59 +82,13 @@
           <w:szCs w:val="28"/>
           <w:lang w:eastAsia="en-IE"/>
         </w:rPr>
-        <w:t>How to install Jacoco on Eclipse</w:t>
-      </w:r>
-      <w:bookmarkStart w:id="0" w:name="_GoBack"/>
-    </w:p>
-    <w:bookmarkEnd w:id="0"/>
+        <w:t>Manual Download and Installation</w:t>
+      </w:r>
+    </w:p>
     <w:p>
       <w:pPr>
         <w:shd w:val="clear" w:color="auto" w:fill="FFFFFF"/>
-        <w:spacing w:before="300" w:after="45" w:line="240" w:lineRule="auto"/>
-        <w:outlineLvl w:val="1"/>
-        <w:rPr>
-          <w:rFonts w:ascii="Arial" w:eastAsia="Times New Roman" w:hAnsi="Arial" w:cs="Arial"/>
-          <w:b/>
-          <w:bCs/>
-          <w:color w:val="000000"/>
-          <w:sz w:val="28"/>
-          <w:szCs w:val="28"/>
-          <w:lang w:eastAsia="en-IE"/>
-        </w:rPr>
-      </w:pPr>
-    </w:p>
-    <w:p>
-      <w:pPr>
-        <w:shd w:val="clear" w:color="auto" w:fill="FFFFFF"/>
-        <w:spacing w:before="300" w:after="45" w:line="240" w:lineRule="auto"/>
-        <w:outlineLvl w:val="1"/>
-        <w:rPr>
-          <w:rFonts w:ascii="Arial" w:eastAsia="Times New Roman" w:hAnsi="Arial" w:cs="Arial"/>
-          <w:b/>
-          <w:bCs/>
-          <w:color w:val="000000"/>
-          <w:sz w:val="28"/>
-          <w:szCs w:val="28"/>
-          <w:lang w:eastAsia="en-IE"/>
-        </w:rPr>
-      </w:pPr>
-      <w:r>
-        <w:rPr>
-          <w:rFonts w:ascii="Arial" w:eastAsia="Times New Roman" w:hAnsi="Arial" w:cs="Arial"/>
-          <w:b/>
-          <w:bCs/>
-          <w:color w:val="000000"/>
-          <w:sz w:val="28"/>
-          <w:szCs w:val="28"/>
-          <w:lang w:eastAsia="en-IE"/>
-        </w:rPr>
-        <w:t>Manual Download and Installation</w:t>
-      </w:r>
-    </w:p>
-    <w:p>
-      <w:pPr>
-        <w:shd w:val="clear" w:color="auto" w:fill="FFFFFF"/>
-        <w:spacing w:before="150" w:after="150" w:line="240" w:lineRule="auto"/>
+        <w:spacing w:before="150" w:after="150" w:line="360" w:lineRule="auto"/>
         <w:rPr>
           <w:rFonts w:ascii="Arial" w:eastAsia="Times New Roman" w:hAnsi="Arial" w:cs="Arial"/>
           <w:color w:val="000000"/>
@@ -185,7 +194,7 @@
           <w:tab w:val="left" w:pos="13740"/>
           <w:tab w:val="left" w:pos="14656"/>
         </w:tabs>
-        <w:spacing w:after="0" w:line="240" w:lineRule="auto"/>
+        <w:spacing w:after="0" w:line="360" w:lineRule="auto"/>
         <w:ind w:left="90"/>
         <w:rPr>
           <w:rFonts w:ascii="Courier" w:eastAsia="Times New Roman" w:hAnsi="Courier" w:cs="Courier New"/>
@@ -227,7 +236,7 @@
           <w:tab w:val="left" w:pos="13740"/>
           <w:tab w:val="left" w:pos="14656"/>
         </w:tabs>
-        <w:spacing w:after="0" w:line="240" w:lineRule="auto"/>
+        <w:spacing w:after="0" w:line="360" w:lineRule="auto"/>
         <w:ind w:left="90"/>
         <w:rPr>
           <w:rFonts w:ascii="Courier" w:eastAsia="Times New Roman" w:hAnsi="Courier" w:cs="Courier New"/>
@@ -269,7 +278,7 @@
           <w:tab w:val="left" w:pos="13740"/>
           <w:tab w:val="left" w:pos="14656"/>
         </w:tabs>
-        <w:spacing w:after="0" w:line="240" w:lineRule="auto"/>
+        <w:spacing w:after="0" w:line="360" w:lineRule="auto"/>
         <w:ind w:left="90"/>
         <w:rPr>
           <w:rFonts w:ascii="Courier" w:eastAsia="Times New Roman" w:hAnsi="Courier" w:cs="Courier New"/>
@@ -345,7 +354,7 @@
           <w:tab w:val="left" w:pos="13740"/>
           <w:tab w:val="left" w:pos="14656"/>
         </w:tabs>
-        <w:spacing w:after="0" w:line="240" w:lineRule="auto"/>
+        <w:spacing w:after="0" w:line="360" w:lineRule="auto"/>
         <w:ind w:left="90"/>
         <w:rPr>
           <w:rFonts w:ascii="Courier" w:eastAsia="Times New Roman" w:hAnsi="Courier" w:cs="Courier New"/>
@@ -387,7 +396,7 @@
           <w:tab w:val="left" w:pos="13740"/>
           <w:tab w:val="left" w:pos="14656"/>
         </w:tabs>
-        <w:spacing w:after="0" w:line="240" w:lineRule="auto"/>
+        <w:spacing w:after="0" w:line="360" w:lineRule="auto"/>
         <w:ind w:left="90"/>
         <w:rPr>
           <w:rFonts w:ascii="Courier" w:eastAsia="Times New Roman" w:hAnsi="Courier" w:cs="Courier New"/>
@@ -429,7 +438,7 @@
           <w:tab w:val="left" w:pos="13740"/>
           <w:tab w:val="left" w:pos="14656"/>
         </w:tabs>
-        <w:spacing w:after="0" w:line="240" w:lineRule="auto"/>
+        <w:spacing w:after="0" w:line="360" w:lineRule="auto"/>
         <w:ind w:left="90"/>
         <w:rPr>
           <w:rFonts w:ascii="Courier" w:eastAsia="Times New Roman" w:hAnsi="Courier" w:cs="Courier New"/>
@@ -471,7 +480,7 @@
           <w:tab w:val="left" w:pos="13740"/>
           <w:tab w:val="left" w:pos="14656"/>
         </w:tabs>
-        <w:spacing w:after="0" w:line="240" w:lineRule="auto"/>
+        <w:spacing w:after="0" w:line="360" w:lineRule="auto"/>
         <w:ind w:left="90"/>
         <w:rPr>
           <w:rFonts w:ascii="Courier" w:eastAsia="Times New Roman" w:hAnsi="Courier" w:cs="Courier New"/>
@@ -497,6 +506,7 @@
         <w:tabs>
           <w:tab w:val="left" w:pos="6300"/>
         </w:tabs>
+        <w:spacing w:line="360" w:lineRule="auto"/>
       </w:pPr>
     </w:p>
     <w:p>
@@ -504,6 +514,7 @@
         <w:tabs>
           <w:tab w:val="left" w:pos="6300"/>
         </w:tabs>
+        <w:spacing w:line="360" w:lineRule="auto"/>
       </w:pPr>
       <w:r>
         <w:rPr>
@@ -512,7 +523,7 @@
         <mc:AlternateContent>
           <mc:Choice Requires="wps">
             <w:drawing>
-              <wp:anchor distT="0" distB="0" distL="114300" distR="114300" simplePos="0" relativeHeight="251663360" behindDoc="0" locked="0" layoutInCell="1" allowOverlap="1" wp14:anchorId="24DD5209" wp14:editId="59A0E74E">
+              <wp:anchor distT="0" distB="0" distL="114300" distR="114300" simplePos="0" relativeHeight="251663360" behindDoc="0" locked="0" layoutInCell="1" allowOverlap="1" wp14:anchorId="5A45F534" wp14:editId="48DCB444">
                 <wp:simplePos x="0" y="0"/>
                 <wp:positionH relativeFrom="margin">
                   <wp:posOffset>1504792</wp:posOffset>
@@ -605,7 +616,7 @@
           <w:noProof/>
         </w:rPr>
         <w:drawing>
-          <wp:inline distT="0" distB="0" distL="0" distR="0" wp14:anchorId="518E263C" wp14:editId="510EA1BA">
+          <wp:inline distT="0" distB="0" distL="0" distR="0" wp14:anchorId="55FC6F84" wp14:editId="504EFA7C">
             <wp:extent cx="3962400" cy="1857375"/>
             <wp:effectExtent l="0" t="0" r="0" b="9525"/>
             <wp:docPr id="6" name="Picture 6"/>
@@ -644,7 +655,7 @@
     <w:p>
       <w:pPr>
         <w:shd w:val="clear" w:color="auto" w:fill="FFFFFF"/>
-        <w:spacing w:before="300" w:after="45" w:line="240" w:lineRule="auto"/>
+        <w:spacing w:before="300" w:after="45" w:line="360" w:lineRule="auto"/>
         <w:outlineLvl w:val="1"/>
         <w:rPr>
           <w:rFonts w:ascii="Arial" w:eastAsia="Times New Roman" w:hAnsi="Arial" w:cs="Arial"/>
@@ -672,7 +683,7 @@
     <w:p>
       <w:pPr>
         <w:shd w:val="clear" w:color="auto" w:fill="FFFFFF"/>
-        <w:spacing w:before="150" w:after="150" w:line="240" w:lineRule="auto"/>
+        <w:spacing w:before="150" w:after="150" w:line="360" w:lineRule="auto"/>
         <w:rPr>
           <w:rFonts w:ascii="Arial" w:eastAsia="Times New Roman" w:hAnsi="Arial" w:cs="Arial"/>
           <w:color w:val="000000"/>
@@ -689,51 +700,1154 @@
           <w:szCs w:val="20"/>
           <w:lang w:eastAsia="en-IE"/>
         </w:rPr>
-        <w:t>The installation was successful if you can see the coverage launcher in the toolbar of the Java perspective:</w:t>
-      </w:r>
-    </w:p>
-    <w:p>
-      <w:pPr>
-        <w:tabs>
-          <w:tab w:val="left" w:pos="6300"/>
-        </w:tabs>
-      </w:pPr>
-    </w:p>
-    <w:p>
-      <w:pPr>
-        <w:tabs>
-          <w:tab w:val="left" w:pos="6300"/>
-        </w:tabs>
-        <w:rPr>
-          <w:color w:val="FF0000"/>
-          <w:sz w:val="32"/>
-          <w:szCs w:val="32"/>
-        </w:rPr>
-      </w:pPr>
-      <w:r>
-        <w:rPr>
-          <w:color w:val="FF0000"/>
-          <w:sz w:val="32"/>
-          <w:szCs w:val="32"/>
+        <w:t>The installation was successful if you can see the coverage launcher in the toolbar of the Java perspective</w:t>
+      </w:r>
+      <w:r>
+        <w:rPr>
+          <w:rFonts w:ascii="Arial" w:eastAsia="Times New Roman" w:hAnsi="Arial" w:cs="Arial"/>
+          <w:color w:val="000000"/>
+          <w:sz w:val="20"/>
+          <w:szCs w:val="20"/>
+          <w:lang w:eastAsia="en-IE"/>
+        </w:rPr>
+        <w:t>.</w:t>
+      </w:r>
+    </w:p>
+    <w:p>
+      <w:pPr>
+        <w:shd w:val="clear" w:color="auto" w:fill="FFFFFF"/>
+        <w:spacing w:before="150" w:after="150" w:line="360" w:lineRule="auto"/>
+        <w:rPr>
+          <w:rFonts w:ascii="Arial" w:eastAsia="Times New Roman" w:hAnsi="Arial" w:cs="Arial"/>
+          <w:color w:val="000000"/>
+          <w:sz w:val="20"/>
+          <w:szCs w:val="20"/>
+          <w:lang w:eastAsia="en-IE"/>
+        </w:rPr>
+      </w:pPr>
+    </w:p>
+    <w:p>
+      <w:pPr>
+        <w:shd w:val="clear" w:color="auto" w:fill="FFFFFF"/>
+        <w:spacing w:before="150" w:after="150" w:line="360" w:lineRule="auto"/>
+        <w:rPr>
+          <w:rFonts w:ascii="Arial" w:eastAsia="Times New Roman" w:hAnsi="Arial" w:cs="Arial"/>
+          <w:color w:val="000000"/>
+          <w:sz w:val="20"/>
+          <w:szCs w:val="20"/>
+          <w:lang w:eastAsia="en-IE"/>
+        </w:rPr>
+      </w:pPr>
+    </w:p>
+    <w:p>
+      <w:pPr>
+        <w:shd w:val="clear" w:color="auto" w:fill="FFFFFF"/>
+        <w:spacing w:before="150" w:after="150" w:line="360" w:lineRule="auto"/>
+        <w:rPr>
+          <w:rFonts w:ascii="Arial" w:eastAsia="Times New Roman" w:hAnsi="Arial" w:cs="Arial"/>
+          <w:color w:val="000000"/>
+          <w:sz w:val="20"/>
+          <w:szCs w:val="20"/>
+          <w:lang w:eastAsia="en-IE"/>
+        </w:rPr>
+      </w:pPr>
+    </w:p>
+    <w:p>
+      <w:pPr>
+        <w:shd w:val="clear" w:color="auto" w:fill="FFFFFF"/>
+        <w:spacing w:before="150" w:after="150" w:line="360" w:lineRule="auto"/>
+        <w:rPr>
+          <w:rFonts w:ascii="Arial" w:eastAsia="Times New Roman" w:hAnsi="Arial" w:cs="Arial"/>
+          <w:color w:val="000000"/>
+          <w:sz w:val="20"/>
+          <w:szCs w:val="20"/>
+          <w:lang w:eastAsia="en-IE"/>
+        </w:rPr>
+      </w:pPr>
+    </w:p>
+    <w:p>
+      <w:pPr>
+        <w:shd w:val="clear" w:color="auto" w:fill="FFFFFF"/>
+        <w:spacing w:before="150" w:after="150" w:line="360" w:lineRule="auto"/>
+        <w:rPr>
+          <w:rFonts w:ascii="Arial" w:eastAsia="Times New Roman" w:hAnsi="Arial" w:cs="Arial"/>
+          <w:color w:val="000000"/>
+          <w:sz w:val="20"/>
+          <w:szCs w:val="20"/>
+          <w:lang w:eastAsia="en-IE"/>
+        </w:rPr>
+      </w:pPr>
+    </w:p>
+    <w:p>
+      <w:pPr>
+        <w:spacing w:line="360" w:lineRule="auto"/>
+        <w:rPr>
+          <w:lang w:eastAsia="en-IE"/>
+        </w:rPr>
+      </w:pPr>
+    </w:p>
+    <w:p>
+      <w:pPr>
+        <w:pStyle w:val="Heading1"/>
+        <w:spacing w:line="360" w:lineRule="auto"/>
+        <w:rPr>
+          <w:rFonts w:ascii="Arial" w:hAnsi="Arial" w:cs="Arial"/>
+          <w:b/>
+          <w:color w:val="auto"/>
+          <w:sz w:val="28"/>
+          <w:lang w:eastAsia="en-IE"/>
+        </w:rPr>
+      </w:pPr>
+      <w:r>
+        <w:rPr>
+          <w:rFonts w:ascii="Arial" w:hAnsi="Arial" w:cs="Arial"/>
+          <w:b/>
+          <w:color w:val="auto"/>
+          <w:sz w:val="28"/>
+          <w:lang w:eastAsia="en-IE"/>
+        </w:rPr>
+        <w:lastRenderedPageBreak/>
+        <w:t>Code Coverage Report</w:t>
+      </w:r>
+    </w:p>
+    <w:p>
+      <w:pPr>
+        <w:spacing w:line="360" w:lineRule="auto"/>
+        <w:rPr>
+          <w:rFonts w:ascii="Arial" w:hAnsi="Arial" w:cs="Arial"/>
+          <w:sz w:val="20"/>
+          <w:lang w:eastAsia="en-IE"/>
+        </w:rPr>
+      </w:pPr>
+      <w:r>
+        <w:rPr>
+          <w:rFonts w:ascii="Arial" w:hAnsi="Arial" w:cs="Arial"/>
+          <w:sz w:val="20"/>
+          <w:lang w:eastAsia="en-IE"/>
+        </w:rPr>
+        <w:t>To start a code coverage report, right click on the section of the project you want to cover and under “coverage as” select JUnit Test.</w:t>
+      </w:r>
+    </w:p>
+    <w:p>
+      <w:pPr>
+        <w:spacing w:line="360" w:lineRule="auto"/>
+        <w:rPr>
+          <w:rFonts w:ascii="Arial" w:hAnsi="Arial" w:cs="Arial"/>
+          <w:sz w:val="20"/>
+          <w:lang w:eastAsia="en-IE"/>
+        </w:rPr>
+      </w:pPr>
+    </w:p>
+    <w:p>
+      <w:pPr>
+        <w:spacing w:line="360" w:lineRule="auto"/>
+        <w:rPr>
+          <w:rFonts w:ascii="Arial" w:hAnsi="Arial" w:cs="Arial"/>
+          <w:sz w:val="20"/>
+          <w:lang w:eastAsia="en-IE"/>
+        </w:rPr>
+      </w:pPr>
+      <w:r>
+        <w:rPr>
+          <w:noProof/>
+        </w:rPr>
+        <w:drawing>
+          <wp:inline distT="0" distB="0" distL="0" distR="0" wp14:anchorId="399C8959" wp14:editId="7A5691F9">
+            <wp:extent cx="5731510" cy="3988435"/>
+            <wp:effectExtent l="0" t="0" r="2540" b="0"/>
+            <wp:docPr id="1" name="Picture 1"/>
+            <wp:cNvGraphicFramePr>
+              <a:graphicFrameLocks xmlns:a="http://schemas.openxmlformats.org/drawingml/2006/main" noChangeAspect="1"/>
+            </wp:cNvGraphicFramePr>
+            <a:graphic xmlns:a="http://schemas.openxmlformats.org/drawingml/2006/main">
+              <a:graphicData uri="http://schemas.openxmlformats.org/drawingml/2006/picture">
+                <pic:pic xmlns:pic="http://schemas.openxmlformats.org/drawingml/2006/picture">
+                  <pic:nvPicPr>
+                    <pic:cNvPr id="1" name=""/>
+                    <pic:cNvPicPr/>
+                  </pic:nvPicPr>
+                  <pic:blipFill>
+                    <a:blip r:embed="rId6"/>
+                    <a:stretch>
+                      <a:fillRect/>
+                    </a:stretch>
+                  </pic:blipFill>
+                  <pic:spPr>
+                    <a:xfrm>
+                      <a:off x="0" y="0"/>
+                      <a:ext cx="5731510" cy="3988435"/>
+                    </a:xfrm>
+                    <a:prstGeom prst="rect">
+                      <a:avLst/>
+                    </a:prstGeom>
+                  </pic:spPr>
+                </pic:pic>
+              </a:graphicData>
+            </a:graphic>
+          </wp:inline>
+        </w:drawing>
+      </w:r>
+    </w:p>
+    <w:p>
+      <w:pPr>
+        <w:spacing w:line="360" w:lineRule="auto"/>
+        <w:rPr>
+          <w:rFonts w:ascii="Arial" w:hAnsi="Arial" w:cs="Arial"/>
+          <w:sz w:val="20"/>
+          <w:lang w:eastAsia="en-IE"/>
+        </w:rPr>
+      </w:pPr>
+    </w:p>
+    <w:p>
+      <w:pPr>
+        <w:spacing w:line="360" w:lineRule="auto"/>
+        <w:rPr>
+          <w:rFonts w:ascii="Arial" w:hAnsi="Arial" w:cs="Arial"/>
+          <w:sz w:val="20"/>
+          <w:lang w:eastAsia="en-IE"/>
+        </w:rPr>
+      </w:pPr>
+      <w:r>
+        <w:rPr>
+          <w:rFonts w:ascii="Arial" w:hAnsi="Arial" w:cs="Arial"/>
+          <w:sz w:val="20"/>
+          <w:lang w:eastAsia="en-IE"/>
+        </w:rPr>
+        <w:t>As no coverage has been done at this point, total coverage is at 0.0% which leaves us in technical debt.</w:t>
+      </w:r>
+    </w:p>
+    <w:p>
+      <w:pPr>
+        <w:spacing w:line="360" w:lineRule="auto"/>
+        <w:rPr>
+          <w:rFonts w:ascii="Arial" w:hAnsi="Arial" w:cs="Arial"/>
+          <w:sz w:val="20"/>
+          <w:lang w:eastAsia="en-IE"/>
+        </w:rPr>
+      </w:pPr>
+      <w:r>
+        <w:rPr>
+          <w:noProof/>
+        </w:rPr>
+        <w:drawing>
+          <wp:inline distT="0" distB="0" distL="0" distR="0" wp14:anchorId="646CDBD7" wp14:editId="194C32D6">
+            <wp:extent cx="5731510" cy="2142490"/>
+            <wp:effectExtent l="0" t="0" r="2540" b="0"/>
+            <wp:docPr id="2" name="Picture 2"/>
+            <wp:cNvGraphicFramePr>
+              <a:graphicFrameLocks xmlns:a="http://schemas.openxmlformats.org/drawingml/2006/main" noChangeAspect="1"/>
+            </wp:cNvGraphicFramePr>
+            <a:graphic xmlns:a="http://schemas.openxmlformats.org/drawingml/2006/main">
+              <a:graphicData uri="http://schemas.openxmlformats.org/drawingml/2006/picture">
+                <pic:pic xmlns:pic="http://schemas.openxmlformats.org/drawingml/2006/picture">
+                  <pic:nvPicPr>
+                    <pic:cNvPr id="1" name=""/>
+                    <pic:cNvPicPr/>
+                  </pic:nvPicPr>
+                  <pic:blipFill>
+                    <a:blip r:embed="rId7"/>
+                    <a:stretch>
+                      <a:fillRect/>
+                    </a:stretch>
+                  </pic:blipFill>
+                  <pic:spPr>
+                    <a:xfrm>
+                      <a:off x="0" y="0"/>
+                      <a:ext cx="5731510" cy="2142490"/>
+                    </a:xfrm>
+                    <a:prstGeom prst="rect">
+                      <a:avLst/>
+                    </a:prstGeom>
+                  </pic:spPr>
+                </pic:pic>
+              </a:graphicData>
+            </a:graphic>
+          </wp:inline>
+        </w:drawing>
+      </w:r>
+    </w:p>
+    <w:p>
+      <w:pPr>
+        <w:spacing w:line="360" w:lineRule="auto"/>
+        <w:rPr>
+          <w:rFonts w:ascii="Arial" w:hAnsi="Arial" w:cs="Arial"/>
+          <w:sz w:val="20"/>
+          <w:lang w:eastAsia="en-IE"/>
+        </w:rPr>
+      </w:pPr>
+    </w:p>
+    <w:p>
+      <w:pPr>
+        <w:spacing w:line="360" w:lineRule="auto"/>
+        <w:rPr>
+          <w:rFonts w:ascii="Arial" w:hAnsi="Arial" w:cs="Arial"/>
+          <w:sz w:val="20"/>
+          <w:lang w:eastAsia="en-IE"/>
+        </w:rPr>
+      </w:pPr>
+      <w:r>
+        <w:rPr>
+          <w:rFonts w:ascii="Arial" w:hAnsi="Arial" w:cs="Arial"/>
+          <w:sz w:val="20"/>
+          <w:lang w:eastAsia="en-IE"/>
+        </w:rPr>
+        <w:lastRenderedPageBreak/>
+        <w:t xml:space="preserve">As an example, the rocket class </w:t>
+      </w:r>
+      <w:r>
+        <w:rPr>
+          <w:rFonts w:ascii="Arial" w:hAnsi="Arial" w:cs="Arial"/>
+          <w:sz w:val="20"/>
+          <w:lang w:eastAsia="en-IE"/>
+        </w:rPr>
+        <w:t>has no coverage and looks like this:</w:t>
+      </w:r>
+    </w:p>
+    <w:p>
+      <w:pPr>
+        <w:spacing w:line="360" w:lineRule="auto"/>
+        <w:rPr>
+          <w:rFonts w:ascii="Arial" w:hAnsi="Arial" w:cs="Arial"/>
+          <w:sz w:val="20"/>
+          <w:lang w:eastAsia="en-IE"/>
+        </w:rPr>
+      </w:pPr>
+      <w:r>
+        <w:rPr>
+          <w:noProof/>
+        </w:rPr>
+        <w:drawing>
+          <wp:inline distT="0" distB="0" distL="0" distR="0" wp14:anchorId="3E505F47" wp14:editId="2C6409A0">
+            <wp:extent cx="4838700" cy="4248150"/>
+            <wp:effectExtent l="0" t="0" r="0" b="0"/>
+            <wp:docPr id="3" name="Picture 3"/>
+            <wp:cNvGraphicFramePr>
+              <a:graphicFrameLocks xmlns:a="http://schemas.openxmlformats.org/drawingml/2006/main" noChangeAspect="1"/>
+            </wp:cNvGraphicFramePr>
+            <a:graphic xmlns:a="http://schemas.openxmlformats.org/drawingml/2006/main">
+              <a:graphicData uri="http://schemas.openxmlformats.org/drawingml/2006/picture">
+                <pic:pic xmlns:pic="http://schemas.openxmlformats.org/drawingml/2006/picture">
+                  <pic:nvPicPr>
+                    <pic:cNvPr id="1" name=""/>
+                    <pic:cNvPicPr/>
+                  </pic:nvPicPr>
+                  <pic:blipFill>
+                    <a:blip r:embed="rId8"/>
+                    <a:stretch>
+                      <a:fillRect/>
+                    </a:stretch>
+                  </pic:blipFill>
+                  <pic:spPr>
+                    <a:xfrm>
+                      <a:off x="0" y="0"/>
+                      <a:ext cx="4838700" cy="4248150"/>
+                    </a:xfrm>
+                    <a:prstGeom prst="rect">
+                      <a:avLst/>
+                    </a:prstGeom>
+                  </pic:spPr>
+                </pic:pic>
+              </a:graphicData>
+            </a:graphic>
+          </wp:inline>
+        </w:drawing>
+      </w:r>
+    </w:p>
+    <w:p>
+      <w:pPr>
+        <w:spacing w:line="360" w:lineRule="auto"/>
+        <w:rPr>
+          <w:rFonts w:ascii="Arial" w:hAnsi="Arial" w:cs="Arial"/>
+          <w:sz w:val="20"/>
+          <w:lang w:eastAsia="en-IE"/>
+        </w:rPr>
+      </w:pPr>
+      <w:r>
+        <w:rPr>
+          <w:rFonts w:ascii="Arial" w:hAnsi="Arial" w:cs="Arial"/>
+          <w:sz w:val="20"/>
+          <w:lang w:eastAsia="en-IE"/>
+        </w:rPr>
+        <w:t xml:space="preserve">Right click on the rocket class and under new select other. Use this wizard to setup a JUnit test case which is found in the JUnit folder under Java. Click next then check that the name is </w:t>
+      </w:r>
+      <w:proofErr w:type="spellStart"/>
+      <w:r>
+        <w:rPr>
+          <w:rFonts w:ascii="Arial" w:hAnsi="Arial" w:cs="Arial"/>
+          <w:sz w:val="20"/>
+          <w:lang w:eastAsia="en-IE"/>
+        </w:rPr>
+        <w:t>RocketTest</w:t>
+      </w:r>
+      <w:proofErr w:type="spellEnd"/>
+      <w:r>
+        <w:rPr>
+          <w:rFonts w:ascii="Arial" w:hAnsi="Arial" w:cs="Arial"/>
+          <w:sz w:val="20"/>
+          <w:lang w:eastAsia="en-IE"/>
+        </w:rPr>
+        <w:t xml:space="preserve"> and the class under test is </w:t>
+      </w:r>
+      <w:proofErr w:type="spellStart"/>
+      <w:proofErr w:type="gramStart"/>
+      <w:r>
+        <w:rPr>
+          <w:rFonts w:ascii="Arial" w:hAnsi="Arial" w:cs="Arial"/>
+          <w:sz w:val="20"/>
+          <w:lang w:eastAsia="en-IE"/>
+        </w:rPr>
+        <w:t>dev.Rocket</w:t>
+      </w:r>
+      <w:proofErr w:type="spellEnd"/>
+      <w:proofErr w:type="gramEnd"/>
+      <w:r>
+        <w:rPr>
+          <w:rFonts w:ascii="Arial" w:hAnsi="Arial" w:cs="Arial"/>
+          <w:sz w:val="20"/>
+          <w:lang w:eastAsia="en-IE"/>
+        </w:rPr>
+        <w:t xml:space="preserve"> and click finish.</w:t>
+      </w:r>
+    </w:p>
+    <w:p>
+      <w:pPr>
+        <w:spacing w:line="360" w:lineRule="auto"/>
+        <w:rPr>
+          <w:rFonts w:ascii="Arial" w:hAnsi="Arial" w:cs="Arial"/>
+          <w:sz w:val="20"/>
+          <w:lang w:eastAsia="en-IE"/>
+        </w:rPr>
+      </w:pPr>
+      <w:r>
+        <w:rPr>
+          <w:noProof/>
+        </w:rPr>
+        <w:drawing>
+          <wp:inline distT="0" distB="0" distL="0" distR="0" wp14:anchorId="6A8FBE01" wp14:editId="27791ABC">
+            <wp:extent cx="2800350" cy="2247900"/>
+            <wp:effectExtent l="0" t="0" r="0" b="0"/>
+            <wp:docPr id="4" name="Picture 4"/>
+            <wp:cNvGraphicFramePr>
+              <a:graphicFrameLocks xmlns:a="http://schemas.openxmlformats.org/drawingml/2006/main" noChangeAspect="1"/>
+            </wp:cNvGraphicFramePr>
+            <a:graphic xmlns:a="http://schemas.openxmlformats.org/drawingml/2006/main">
+              <a:graphicData uri="http://schemas.openxmlformats.org/drawingml/2006/picture">
+                <pic:pic xmlns:pic="http://schemas.openxmlformats.org/drawingml/2006/picture">
+                  <pic:nvPicPr>
+                    <pic:cNvPr id="1" name=""/>
+                    <pic:cNvPicPr/>
+                  </pic:nvPicPr>
+                  <pic:blipFill>
+                    <a:blip r:embed="rId9"/>
+                    <a:stretch>
+                      <a:fillRect/>
+                    </a:stretch>
+                  </pic:blipFill>
+                  <pic:spPr>
+                    <a:xfrm>
+                      <a:off x="0" y="0"/>
+                      <a:ext cx="2800350" cy="2247900"/>
+                    </a:xfrm>
+                    <a:prstGeom prst="rect">
+                      <a:avLst/>
+                    </a:prstGeom>
+                  </pic:spPr>
+                </pic:pic>
+              </a:graphicData>
+            </a:graphic>
+          </wp:inline>
+        </w:drawing>
+      </w:r>
+      <w:r>
+        <w:rPr>
+          <w:rFonts w:ascii="Arial" w:hAnsi="Arial" w:cs="Arial"/>
+          <w:sz w:val="20"/>
+          <w:lang w:eastAsia="en-IE"/>
+        </w:rPr>
+        <w:t xml:space="preserve"> </w:t>
+      </w:r>
+    </w:p>
+    <w:p>
+      <w:pPr>
+        <w:spacing w:line="360" w:lineRule="auto"/>
+        <w:rPr>
+          <w:rFonts w:ascii="Arial" w:hAnsi="Arial" w:cs="Arial"/>
+          <w:sz w:val="20"/>
+          <w:lang w:eastAsia="en-IE"/>
+        </w:rPr>
+      </w:pPr>
+      <w:r>
+        <w:rPr>
+          <w:noProof/>
+        </w:rPr>
+        <w:lastRenderedPageBreak/>
+        <w:drawing>
+          <wp:inline distT="0" distB="0" distL="0" distR="0" wp14:anchorId="682C5E6D" wp14:editId="092F7403">
+            <wp:extent cx="4848225" cy="5629275"/>
+            <wp:effectExtent l="0" t="0" r="9525" b="9525"/>
+            <wp:docPr id="7" name="Picture 7"/>
+            <wp:cNvGraphicFramePr>
+              <a:graphicFrameLocks xmlns:a="http://schemas.openxmlformats.org/drawingml/2006/main" noChangeAspect="1"/>
+            </wp:cNvGraphicFramePr>
+            <a:graphic xmlns:a="http://schemas.openxmlformats.org/drawingml/2006/main">
+              <a:graphicData uri="http://schemas.openxmlformats.org/drawingml/2006/picture">
+                <pic:pic xmlns:pic="http://schemas.openxmlformats.org/drawingml/2006/picture">
+                  <pic:nvPicPr>
+                    <pic:cNvPr id="1" name=""/>
+                    <pic:cNvPicPr/>
+                  </pic:nvPicPr>
+                  <pic:blipFill>
+                    <a:blip r:embed="rId10"/>
+                    <a:stretch>
+                      <a:fillRect/>
+                    </a:stretch>
+                  </pic:blipFill>
+                  <pic:spPr>
+                    <a:xfrm>
+                      <a:off x="0" y="0"/>
+                      <a:ext cx="4848225" cy="5629275"/>
+                    </a:xfrm>
+                    <a:prstGeom prst="rect">
+                      <a:avLst/>
+                    </a:prstGeom>
+                  </pic:spPr>
+                </pic:pic>
+              </a:graphicData>
+            </a:graphic>
+          </wp:inline>
+        </w:drawing>
+      </w:r>
+    </w:p>
+    <w:p>
+      <w:pPr>
+        <w:spacing w:line="360" w:lineRule="auto"/>
+        <w:rPr>
+          <w:rFonts w:ascii="Arial" w:hAnsi="Arial" w:cs="Arial"/>
+          <w:sz w:val="20"/>
+          <w:lang w:eastAsia="en-IE"/>
+        </w:rPr>
+      </w:pPr>
+      <w:r>
+        <w:rPr>
+          <w:rFonts w:ascii="Arial" w:hAnsi="Arial" w:cs="Arial"/>
+          <w:sz w:val="20"/>
+          <w:lang w:eastAsia="en-IE"/>
+        </w:rPr>
+        <w:t xml:space="preserve">Refresh the code coverage report so that it is now covering this new test case. The </w:t>
+      </w:r>
+      <w:proofErr w:type="spellStart"/>
+      <w:r>
+        <w:rPr>
+          <w:rFonts w:ascii="Arial" w:hAnsi="Arial" w:cs="Arial"/>
+          <w:sz w:val="20"/>
+          <w:lang w:eastAsia="en-IE"/>
+        </w:rPr>
+        <w:t>RocketTest</w:t>
+      </w:r>
+      <w:proofErr w:type="spellEnd"/>
+      <w:r>
+        <w:rPr>
+          <w:rFonts w:ascii="Arial" w:hAnsi="Arial" w:cs="Arial"/>
+          <w:sz w:val="20"/>
+          <w:lang w:eastAsia="en-IE"/>
+        </w:rPr>
+        <w:t xml:space="preserve"> class will be red since the class is automatically setup to fail because a test hasn’t been implemented yet.</w:t>
+      </w:r>
+    </w:p>
+    <w:p>
+      <w:pPr>
+        <w:spacing w:line="360" w:lineRule="auto"/>
+        <w:rPr>
+          <w:rFonts w:ascii="Arial" w:hAnsi="Arial" w:cs="Arial"/>
+          <w:sz w:val="20"/>
+          <w:lang w:eastAsia="en-IE"/>
+        </w:rPr>
+      </w:pPr>
+      <w:r>
+        <w:rPr>
+          <w:rFonts w:ascii="Arial" w:hAnsi="Arial" w:cs="Arial"/>
+          <w:sz w:val="20"/>
+          <w:lang w:eastAsia="en-IE"/>
+        </w:rPr>
+        <w:t xml:space="preserve">To run the test case successfully we will need to import the required libraries. </w:t>
+      </w:r>
+    </w:p>
+    <w:p>
+      <w:pPr>
+        <w:spacing w:line="360" w:lineRule="auto"/>
+        <w:rPr>
+          <w:rFonts w:ascii="Arial" w:hAnsi="Arial" w:cs="Arial"/>
+          <w:sz w:val="20"/>
+          <w:lang w:eastAsia="en-IE"/>
+        </w:rPr>
+      </w:pPr>
+      <w:r>
+        <w:rPr>
+          <w:noProof/>
+        </w:rPr>
+        <w:drawing>
+          <wp:inline distT="0" distB="0" distL="0" distR="0" wp14:anchorId="73F62A7A" wp14:editId="45C881AE">
+            <wp:extent cx="3533775" cy="914400"/>
+            <wp:effectExtent l="0" t="0" r="9525" b="0"/>
+            <wp:docPr id="9" name="Picture 9"/>
+            <wp:cNvGraphicFramePr>
+              <a:graphicFrameLocks xmlns:a="http://schemas.openxmlformats.org/drawingml/2006/main" noChangeAspect="1"/>
+            </wp:cNvGraphicFramePr>
+            <a:graphic xmlns:a="http://schemas.openxmlformats.org/drawingml/2006/main">
+              <a:graphicData uri="http://schemas.openxmlformats.org/drawingml/2006/picture">
+                <pic:pic xmlns:pic="http://schemas.openxmlformats.org/drawingml/2006/picture">
+                  <pic:nvPicPr>
+                    <pic:cNvPr id="1" name=""/>
+                    <pic:cNvPicPr/>
+                  </pic:nvPicPr>
+                  <pic:blipFill>
+                    <a:blip r:embed="rId11"/>
+                    <a:stretch>
+                      <a:fillRect/>
+                    </a:stretch>
+                  </pic:blipFill>
+                  <pic:spPr>
+                    <a:xfrm>
+                      <a:off x="0" y="0"/>
+                      <a:ext cx="3533775" cy="914400"/>
+                    </a:xfrm>
+                    <a:prstGeom prst="rect">
+                      <a:avLst/>
+                    </a:prstGeom>
+                  </pic:spPr>
+                </pic:pic>
+              </a:graphicData>
+            </a:graphic>
+          </wp:inline>
+        </w:drawing>
+      </w:r>
+    </w:p>
+    <w:p>
+      <w:pPr>
+        <w:spacing w:line="360" w:lineRule="auto"/>
+        <w:rPr>
+          <w:rFonts w:ascii="Arial" w:hAnsi="Arial" w:cs="Arial"/>
+          <w:sz w:val="20"/>
+          <w:lang w:eastAsia="en-IE"/>
+        </w:rPr>
+      </w:pPr>
+    </w:p>
+    <w:p>
+      <w:pPr>
+        <w:spacing w:line="360" w:lineRule="auto"/>
+        <w:rPr>
+          <w:rFonts w:ascii="Arial" w:hAnsi="Arial" w:cs="Arial"/>
+          <w:sz w:val="20"/>
+          <w:lang w:eastAsia="en-IE"/>
+        </w:rPr>
+      </w:pPr>
+    </w:p>
+    <w:p>
+      <w:pPr>
+        <w:spacing w:line="360" w:lineRule="auto"/>
+        <w:rPr>
+          <w:rFonts w:ascii="Arial" w:hAnsi="Arial" w:cs="Arial"/>
+          <w:sz w:val="20"/>
+          <w:lang w:eastAsia="en-IE"/>
+        </w:rPr>
+      </w:pPr>
+    </w:p>
+    <w:p>
+      <w:pPr>
+        <w:spacing w:line="360" w:lineRule="auto"/>
+        <w:rPr>
+          <w:rFonts w:ascii="Arial" w:hAnsi="Arial" w:cs="Arial"/>
+          <w:sz w:val="20"/>
+          <w:lang w:eastAsia="en-IE"/>
+        </w:rPr>
+      </w:pPr>
+      <w:r>
+        <w:rPr>
+          <w:rFonts w:ascii="Arial" w:hAnsi="Arial" w:cs="Arial"/>
+          <w:sz w:val="20"/>
+          <w:lang w:eastAsia="en-IE"/>
+        </w:rPr>
+        <w:lastRenderedPageBreak/>
+        <w:t>We will need to declare that there will be parameters to test when creating the class</w:t>
+      </w:r>
+      <w:r>
+        <w:rPr>
+          <w:rFonts w:ascii="Arial" w:hAnsi="Arial" w:cs="Arial"/>
+          <w:sz w:val="20"/>
+          <w:lang w:eastAsia="en-IE"/>
+        </w:rPr>
+        <w:t xml:space="preserve"> with @</w:t>
+      </w:r>
+      <w:proofErr w:type="spellStart"/>
+      <w:proofErr w:type="gramStart"/>
+      <w:r>
+        <w:rPr>
+          <w:rFonts w:ascii="Arial" w:hAnsi="Arial" w:cs="Arial"/>
+          <w:sz w:val="20"/>
+          <w:lang w:eastAsia="en-IE"/>
+        </w:rPr>
+        <w:t>RunWith</w:t>
+      </w:r>
+      <w:proofErr w:type="spellEnd"/>
+      <w:r>
+        <w:rPr>
+          <w:rFonts w:ascii="Arial" w:hAnsi="Arial" w:cs="Arial"/>
+          <w:sz w:val="20"/>
+          <w:lang w:eastAsia="en-IE"/>
         </w:rPr>
         <w:t>(</w:t>
       </w:r>
-      <w:r>
-        <w:rPr>
-          <w:b/>
-          <w:color w:val="FF0000"/>
-          <w:sz w:val="32"/>
-          <w:szCs w:val="32"/>
-        </w:rPr>
-        <w:t>THIS DOCUMENTATION IS STILL IN PROGRESS</w:t>
-      </w:r>
-      <w:r>
-        <w:rPr>
-          <w:color w:val="FF0000"/>
-          <w:sz w:val="32"/>
-          <w:szCs w:val="32"/>
-        </w:rPr>
-        <w:t>)</w:t>
+      <w:proofErr w:type="spellStart"/>
+      <w:proofErr w:type="gramEnd"/>
+      <w:r>
+        <w:rPr>
+          <w:rFonts w:ascii="Arial" w:hAnsi="Arial" w:cs="Arial"/>
+          <w:sz w:val="20"/>
+          <w:lang w:eastAsia="en-IE"/>
+        </w:rPr>
+        <w:t>Parameterized.class</w:t>
+      </w:r>
+      <w:proofErr w:type="spellEnd"/>
+      <w:r>
+        <w:rPr>
+          <w:rFonts w:ascii="Arial" w:hAnsi="Arial" w:cs="Arial"/>
+          <w:sz w:val="20"/>
+          <w:lang w:eastAsia="en-IE"/>
+        </w:rPr>
+        <w:t xml:space="preserve">) </w:t>
+      </w:r>
+    </w:p>
+    <w:p>
+      <w:pPr>
+        <w:spacing w:line="360" w:lineRule="auto"/>
+        <w:rPr>
+          <w:rFonts w:ascii="Arial" w:hAnsi="Arial" w:cs="Arial"/>
+          <w:sz w:val="20"/>
+          <w:lang w:eastAsia="en-IE"/>
+        </w:rPr>
+      </w:pPr>
+      <w:r>
+        <w:rPr>
+          <w:noProof/>
+        </w:rPr>
+        <w:drawing>
+          <wp:inline distT="0" distB="0" distL="0" distR="0" wp14:anchorId="1BF1AEA2" wp14:editId="6533C076">
+            <wp:extent cx="2209800" cy="1751335"/>
+            <wp:effectExtent l="0" t="0" r="0" b="1270"/>
+            <wp:docPr id="10" name="Picture 10"/>
+            <wp:cNvGraphicFramePr>
+              <a:graphicFrameLocks xmlns:a="http://schemas.openxmlformats.org/drawingml/2006/main" noChangeAspect="1"/>
+            </wp:cNvGraphicFramePr>
+            <a:graphic xmlns:a="http://schemas.openxmlformats.org/drawingml/2006/main">
+              <a:graphicData uri="http://schemas.openxmlformats.org/drawingml/2006/picture">
+                <pic:pic xmlns:pic="http://schemas.openxmlformats.org/drawingml/2006/picture">
+                  <pic:nvPicPr>
+                    <pic:cNvPr id="1" name=""/>
+                    <pic:cNvPicPr/>
+                  </pic:nvPicPr>
+                  <pic:blipFill>
+                    <a:blip r:embed="rId12"/>
+                    <a:stretch>
+                      <a:fillRect/>
+                    </a:stretch>
+                  </pic:blipFill>
+                  <pic:spPr>
+                    <a:xfrm>
+                      <a:off x="0" y="0"/>
+                      <a:ext cx="2214554" cy="1755103"/>
+                    </a:xfrm>
+                    <a:prstGeom prst="rect">
+                      <a:avLst/>
+                    </a:prstGeom>
+                  </pic:spPr>
+                </pic:pic>
+              </a:graphicData>
+            </a:graphic>
+          </wp:inline>
+        </w:drawing>
+      </w:r>
+    </w:p>
+    <w:p>
+      <w:pPr>
+        <w:spacing w:line="360" w:lineRule="auto"/>
+        <w:rPr>
+          <w:rFonts w:ascii="Arial" w:hAnsi="Arial" w:cs="Arial"/>
+          <w:sz w:val="20"/>
+          <w:lang w:eastAsia="en-IE"/>
+        </w:rPr>
+      </w:pPr>
+      <w:r>
+        <w:rPr>
+          <w:rFonts w:ascii="Arial" w:hAnsi="Arial" w:cs="Arial"/>
+          <w:sz w:val="20"/>
+          <w:lang w:eastAsia="en-IE"/>
+        </w:rPr>
+        <w:t>We will then need to set up the expected parameters with @Parameters and the input along with the expected output.</w:t>
+      </w:r>
+    </w:p>
+    <w:p>
+      <w:pPr>
+        <w:spacing w:line="360" w:lineRule="auto"/>
+        <w:rPr>
+          <w:rFonts w:ascii="Arial" w:hAnsi="Arial" w:cs="Arial"/>
+          <w:sz w:val="20"/>
+          <w:lang w:eastAsia="en-IE"/>
+        </w:rPr>
+      </w:pPr>
+      <w:r>
+        <w:rPr>
+          <w:noProof/>
+        </w:rPr>
+        <w:drawing>
+          <wp:inline distT="0" distB="0" distL="0" distR="0" wp14:anchorId="6DBD728F" wp14:editId="4A95472E">
+            <wp:extent cx="4495800" cy="1823598"/>
+            <wp:effectExtent l="0" t="0" r="0" b="5715"/>
+            <wp:docPr id="11" name="Picture 11"/>
+            <wp:cNvGraphicFramePr>
+              <a:graphicFrameLocks xmlns:a="http://schemas.openxmlformats.org/drawingml/2006/main" noChangeAspect="1"/>
+            </wp:cNvGraphicFramePr>
+            <a:graphic xmlns:a="http://schemas.openxmlformats.org/drawingml/2006/main">
+              <a:graphicData uri="http://schemas.openxmlformats.org/drawingml/2006/picture">
+                <pic:pic xmlns:pic="http://schemas.openxmlformats.org/drawingml/2006/picture">
+                  <pic:nvPicPr>
+                    <pic:cNvPr id="1" name=""/>
+                    <pic:cNvPicPr/>
+                  </pic:nvPicPr>
+                  <pic:blipFill>
+                    <a:blip r:embed="rId13"/>
+                    <a:stretch>
+                      <a:fillRect/>
+                    </a:stretch>
+                  </pic:blipFill>
+                  <pic:spPr>
+                    <a:xfrm>
+                      <a:off x="0" y="0"/>
+                      <a:ext cx="4509193" cy="1829031"/>
+                    </a:xfrm>
+                    <a:prstGeom prst="rect">
+                      <a:avLst/>
+                    </a:prstGeom>
+                  </pic:spPr>
+                </pic:pic>
+              </a:graphicData>
+            </a:graphic>
+          </wp:inline>
+        </w:drawing>
+      </w:r>
+    </w:p>
+    <w:p>
+      <w:pPr>
+        <w:spacing w:line="360" w:lineRule="auto"/>
+        <w:rPr>
+          <w:rFonts w:ascii="Arial" w:hAnsi="Arial" w:cs="Arial"/>
+          <w:sz w:val="20"/>
+          <w:lang w:eastAsia="en-IE"/>
+        </w:rPr>
+      </w:pPr>
+      <w:r>
+        <w:rPr>
+          <w:rFonts w:ascii="Arial" w:hAnsi="Arial" w:cs="Arial"/>
+          <w:sz w:val="20"/>
+          <w:lang w:eastAsia="en-IE"/>
+        </w:rPr>
+        <w:t>Finally, it is time to test the constructor simply using @Test</w:t>
+      </w:r>
+    </w:p>
+    <w:p>
+      <w:pPr>
+        <w:spacing w:line="360" w:lineRule="auto"/>
+        <w:rPr>
+          <w:rFonts w:ascii="Arial" w:hAnsi="Arial" w:cs="Arial"/>
+          <w:sz w:val="20"/>
+          <w:lang w:eastAsia="en-IE"/>
+        </w:rPr>
+      </w:pPr>
+      <w:r>
+        <w:rPr>
+          <w:noProof/>
+        </w:rPr>
+        <w:drawing>
+          <wp:inline distT="0" distB="0" distL="0" distR="0" wp14:anchorId="0AE67314" wp14:editId="2609A979">
+            <wp:extent cx="3124200" cy="781050"/>
+            <wp:effectExtent l="0" t="0" r="0" b="0"/>
+            <wp:docPr id="12" name="Picture 12"/>
+            <wp:cNvGraphicFramePr>
+              <a:graphicFrameLocks xmlns:a="http://schemas.openxmlformats.org/drawingml/2006/main" noChangeAspect="1"/>
+            </wp:cNvGraphicFramePr>
+            <a:graphic xmlns:a="http://schemas.openxmlformats.org/drawingml/2006/main">
+              <a:graphicData uri="http://schemas.openxmlformats.org/drawingml/2006/picture">
+                <pic:pic xmlns:pic="http://schemas.openxmlformats.org/drawingml/2006/picture">
+                  <pic:nvPicPr>
+                    <pic:cNvPr id="1" name=""/>
+                    <pic:cNvPicPr/>
+                  </pic:nvPicPr>
+                  <pic:blipFill>
+                    <a:blip r:embed="rId14"/>
+                    <a:stretch>
+                      <a:fillRect/>
+                    </a:stretch>
+                  </pic:blipFill>
+                  <pic:spPr>
+                    <a:xfrm>
+                      <a:off x="0" y="0"/>
+                      <a:ext cx="3124200" cy="781050"/>
+                    </a:xfrm>
+                    <a:prstGeom prst="rect">
+                      <a:avLst/>
+                    </a:prstGeom>
+                  </pic:spPr>
+                </pic:pic>
+              </a:graphicData>
+            </a:graphic>
+          </wp:inline>
+        </w:drawing>
+      </w:r>
+    </w:p>
+    <w:p>
+      <w:pPr>
+        <w:spacing w:line="360" w:lineRule="auto"/>
+        <w:rPr>
+          <w:rFonts w:ascii="Arial" w:hAnsi="Arial" w:cs="Arial"/>
+          <w:sz w:val="20"/>
+          <w:lang w:eastAsia="en-IE"/>
+        </w:rPr>
+      </w:pPr>
+      <w:r>
+        <w:rPr>
+          <w:rFonts w:ascii="Arial" w:hAnsi="Arial" w:cs="Arial"/>
+          <w:sz w:val="20"/>
+          <w:lang w:eastAsia="en-IE"/>
+        </w:rPr>
+        <w:t>You can now run the test to see if you were successful</w:t>
+      </w:r>
+      <w:r>
+        <w:rPr>
+          <w:rFonts w:ascii="Arial" w:hAnsi="Arial" w:cs="Arial"/>
+          <w:sz w:val="20"/>
+          <w:lang w:eastAsia="en-IE"/>
+        </w:rPr>
+        <w:t xml:space="preserve"> and afterwards</w:t>
+      </w:r>
+      <w:r>
+        <w:rPr>
+          <w:rFonts w:ascii="Arial" w:hAnsi="Arial" w:cs="Arial"/>
+          <w:sz w:val="20"/>
+          <w:lang w:eastAsia="en-IE"/>
+        </w:rPr>
+        <w:t xml:space="preserve"> there should be 3 runs and nothing in the failure trace</w:t>
+      </w:r>
+      <w:r>
+        <w:rPr>
+          <w:rFonts w:ascii="Arial" w:hAnsi="Arial" w:cs="Arial"/>
+          <w:sz w:val="20"/>
+          <w:lang w:eastAsia="en-IE"/>
+        </w:rPr>
+        <w:t xml:space="preserve"> </w:t>
+      </w:r>
+      <w:r>
+        <w:rPr>
+          <w:rFonts w:ascii="Arial" w:hAnsi="Arial" w:cs="Arial"/>
+          <w:sz w:val="20"/>
+          <w:lang w:eastAsia="en-IE"/>
+        </w:rPr>
+        <w:t>as well as</w:t>
+      </w:r>
+      <w:r>
+        <w:rPr>
+          <w:rFonts w:ascii="Arial" w:hAnsi="Arial" w:cs="Arial"/>
+          <w:sz w:val="20"/>
+          <w:lang w:eastAsia="en-IE"/>
+        </w:rPr>
+        <w:t xml:space="preserve"> no </w:t>
+      </w:r>
+      <w:r>
+        <w:rPr>
+          <w:rFonts w:ascii="Arial" w:hAnsi="Arial" w:cs="Arial"/>
+          <w:sz w:val="20"/>
+          <w:lang w:eastAsia="en-IE"/>
+        </w:rPr>
+        <w:t>code highlighted in red.</w:t>
+      </w:r>
+    </w:p>
+    <w:p>
+      <w:pPr>
+        <w:spacing w:line="360" w:lineRule="auto"/>
+        <w:rPr>
+          <w:rFonts w:ascii="Arial" w:hAnsi="Arial" w:cs="Arial"/>
+          <w:sz w:val="20"/>
+          <w:lang w:eastAsia="en-IE"/>
+        </w:rPr>
+      </w:pPr>
+    </w:p>
+    <w:p>
+      <w:pPr>
+        <w:spacing w:line="360" w:lineRule="auto"/>
+        <w:rPr>
+          <w:rFonts w:ascii="Arial" w:hAnsi="Arial" w:cs="Arial"/>
+          <w:sz w:val="20"/>
+          <w:lang w:eastAsia="en-IE"/>
+        </w:rPr>
+      </w:pPr>
+      <w:r>
+        <w:rPr>
+          <w:noProof/>
+        </w:rPr>
+        <w:drawing>
+          <wp:inline distT="0" distB="0" distL="0" distR="0" wp14:anchorId="65643FF4" wp14:editId="57ED77D3">
+            <wp:extent cx="5381625" cy="1444680"/>
+            <wp:effectExtent l="0" t="0" r="0" b="3175"/>
+            <wp:docPr id="13" name="Picture 13"/>
+            <wp:cNvGraphicFramePr>
+              <a:graphicFrameLocks xmlns:a="http://schemas.openxmlformats.org/drawingml/2006/main" noChangeAspect="1"/>
+            </wp:cNvGraphicFramePr>
+            <a:graphic xmlns:a="http://schemas.openxmlformats.org/drawingml/2006/main">
+              <a:graphicData uri="http://schemas.openxmlformats.org/drawingml/2006/picture">
+                <pic:pic xmlns:pic="http://schemas.openxmlformats.org/drawingml/2006/picture">
+                  <pic:nvPicPr>
+                    <pic:cNvPr id="1" name=""/>
+                    <pic:cNvPicPr/>
+                  </pic:nvPicPr>
+                  <pic:blipFill>
+                    <a:blip r:embed="rId15"/>
+                    <a:stretch>
+                      <a:fillRect/>
+                    </a:stretch>
+                  </pic:blipFill>
+                  <pic:spPr>
+                    <a:xfrm>
+                      <a:off x="0" y="0"/>
+                      <a:ext cx="5382158" cy="1444823"/>
+                    </a:xfrm>
+                    <a:prstGeom prst="rect">
+                      <a:avLst/>
+                    </a:prstGeom>
+                  </pic:spPr>
+                </pic:pic>
+              </a:graphicData>
+            </a:graphic>
+          </wp:inline>
+        </w:drawing>
+      </w:r>
+    </w:p>
+    <w:p>
+      <w:pPr>
+        <w:spacing w:line="360" w:lineRule="auto"/>
+        <w:rPr>
+          <w:rFonts w:ascii="Arial" w:hAnsi="Arial" w:cs="Arial"/>
+          <w:sz w:val="20"/>
+          <w:lang w:eastAsia="en-IE"/>
+        </w:rPr>
+      </w:pPr>
+      <w:r>
+        <w:rPr>
+          <w:noProof/>
+        </w:rPr>
+        <w:lastRenderedPageBreak/>
+        <w:drawing>
+          <wp:inline distT="0" distB="0" distL="0" distR="0" wp14:anchorId="25CAC8FA" wp14:editId="6F8CF86F">
+            <wp:extent cx="4705350" cy="4762500"/>
+            <wp:effectExtent l="0" t="0" r="0" b="0"/>
+            <wp:docPr id="14" name="Picture 14"/>
+            <wp:cNvGraphicFramePr>
+              <a:graphicFrameLocks xmlns:a="http://schemas.openxmlformats.org/drawingml/2006/main" noChangeAspect="1"/>
+            </wp:cNvGraphicFramePr>
+            <a:graphic xmlns:a="http://schemas.openxmlformats.org/drawingml/2006/main">
+              <a:graphicData uri="http://schemas.openxmlformats.org/drawingml/2006/picture">
+                <pic:pic xmlns:pic="http://schemas.openxmlformats.org/drawingml/2006/picture">
+                  <pic:nvPicPr>
+                    <pic:cNvPr id="1" name=""/>
+                    <pic:cNvPicPr/>
+                  </pic:nvPicPr>
+                  <pic:blipFill>
+                    <a:blip r:embed="rId16"/>
+                    <a:stretch>
+                      <a:fillRect/>
+                    </a:stretch>
+                  </pic:blipFill>
+                  <pic:spPr>
+                    <a:xfrm>
+                      <a:off x="0" y="0"/>
+                      <a:ext cx="4705350" cy="4762500"/>
+                    </a:xfrm>
+                    <a:prstGeom prst="rect">
+                      <a:avLst/>
+                    </a:prstGeom>
+                  </pic:spPr>
+                </pic:pic>
+              </a:graphicData>
+            </a:graphic>
+          </wp:inline>
+        </w:drawing>
+      </w:r>
+    </w:p>
+    <w:p>
+      <w:pPr>
+        <w:spacing w:line="360" w:lineRule="auto"/>
+        <w:rPr>
+          <w:rFonts w:ascii="Arial" w:hAnsi="Arial" w:cs="Arial"/>
+          <w:sz w:val="20"/>
+          <w:lang w:eastAsia="en-IE"/>
+        </w:rPr>
+      </w:pPr>
+      <w:bookmarkStart w:id="0" w:name="_GoBack"/>
+      <w:bookmarkEnd w:id="0"/>
+      <w:r>
+        <w:rPr>
+          <w:rFonts w:ascii="Arial" w:hAnsi="Arial" w:cs="Arial"/>
+          <w:sz w:val="20"/>
+          <w:lang w:eastAsia="en-IE"/>
+        </w:rPr>
+        <w:t>The coverage of the rocket test class is now 100% bringing the total coverage of the dev package up to 12.9%.</w:t>
+      </w:r>
+    </w:p>
+    <w:p>
+      <w:pPr>
+        <w:spacing w:line="360" w:lineRule="auto"/>
+        <w:rPr>
+          <w:rFonts w:ascii="Arial" w:hAnsi="Arial" w:cs="Arial"/>
+          <w:sz w:val="20"/>
+          <w:lang w:eastAsia="en-IE"/>
+        </w:rPr>
+      </w:pPr>
+      <w:r>
+        <w:rPr>
+          <w:noProof/>
+        </w:rPr>
+        <w:drawing>
+          <wp:inline distT="0" distB="0" distL="0" distR="0" wp14:anchorId="4481E762" wp14:editId="4CA696BA">
+            <wp:extent cx="5731510" cy="3060700"/>
+            <wp:effectExtent l="0" t="0" r="2540" b="6350"/>
+            <wp:docPr id="15" name="Picture 15"/>
+            <wp:cNvGraphicFramePr>
+              <a:graphicFrameLocks xmlns:a="http://schemas.openxmlformats.org/drawingml/2006/main" noChangeAspect="1"/>
+            </wp:cNvGraphicFramePr>
+            <a:graphic xmlns:a="http://schemas.openxmlformats.org/drawingml/2006/main">
+              <a:graphicData uri="http://schemas.openxmlformats.org/drawingml/2006/picture">
+                <pic:pic xmlns:pic="http://schemas.openxmlformats.org/drawingml/2006/picture">
+                  <pic:nvPicPr>
+                    <pic:cNvPr id="1" name=""/>
+                    <pic:cNvPicPr/>
+                  </pic:nvPicPr>
+                  <pic:blipFill>
+                    <a:blip r:embed="rId17"/>
+                    <a:stretch>
+                      <a:fillRect/>
+                    </a:stretch>
+                  </pic:blipFill>
+                  <pic:spPr>
+                    <a:xfrm>
+                      <a:off x="0" y="0"/>
+                      <a:ext cx="5731510" cy="3060700"/>
+                    </a:xfrm>
+                    <a:prstGeom prst="rect">
+                      <a:avLst/>
+                    </a:prstGeom>
+                  </pic:spPr>
+                </pic:pic>
+              </a:graphicData>
+            </a:graphic>
+          </wp:inline>
+        </w:drawing>
       </w:r>
     </w:p>
     <w:sectPr>
@@ -1144,6 +2258,27 @@
     <w:name w:val="Normal"/>
     <w:qFormat/>
   </w:style>
+  <w:style w:type="paragraph" w:styleId="Heading1">
+    <w:name w:val="heading 1"/>
+    <w:basedOn w:val="Normal"/>
+    <w:next w:val="Normal"/>
+    <w:link w:val="Heading1Char"/>
+    <w:uiPriority w:val="9"/>
+    <w:qFormat/>
+    <w:rsid w:val="003B1937"/>
+    <w:pPr>
+      <w:keepNext/>
+      <w:keepLines/>
+      <w:spacing w:before="240" w:after="0"/>
+      <w:outlineLvl w:val="0"/>
+    </w:pPr>
+    <w:rPr>
+      <w:rFonts w:asciiTheme="majorHAnsi" w:eastAsiaTheme="majorEastAsia" w:hAnsiTheme="majorHAnsi" w:cstheme="majorBidi"/>
+      <w:color w:val="2F5496" w:themeColor="accent1" w:themeShade="BF"/>
+      <w:sz w:val="32"/>
+      <w:szCs w:val="32"/>
+    </w:rPr>
+  </w:style>
   <w:style w:type="paragraph" w:styleId="Heading2">
     <w:name w:val="heading 2"/>
     <w:basedOn w:val="Normal"/>
@@ -1296,6 +2431,19 @@
       <w:sz w:val="20"/>
       <w:szCs w:val="20"/>
       <w:lang w:eastAsia="en-IE"/>
+    </w:rPr>
+  </w:style>
+  <w:style w:type="character" w:customStyle="1" w:styleId="Heading1Char">
+    <w:name w:val="Heading 1 Char"/>
+    <w:basedOn w:val="DefaultParagraphFont"/>
+    <w:link w:val="Heading1"/>
+    <w:uiPriority w:val="9"/>
+    <w:rsid w:val="003B1937"/>
+    <w:rPr>
+      <w:rFonts w:asciiTheme="majorHAnsi" w:eastAsiaTheme="majorEastAsia" w:hAnsiTheme="majorHAnsi" w:cstheme="majorBidi"/>
+      <w:color w:val="2F5496" w:themeColor="accent1" w:themeShade="BF"/>
+      <w:sz w:val="32"/>
+      <w:szCs w:val="32"/>
     </w:rPr>
   </w:style>
 </w:styles>

</xml_diff>